<commit_message>
Part 2_1.docx is edited is ready to be put in report
</commit_message>
<xml_diff>
--- a/Part 2_1.docx
+++ b/Part 2_1.docx
@@ -2,6 +2,14 @@
 <file path=word/document.xml><?xml version="1.0" encoding="utf-8"?>
 <w:document xmlns:wpc="http://schemas.microsoft.com/office/word/2010/wordprocessingCanvas" xmlns:cx="http://schemas.microsoft.com/office/drawing/2014/chartex" xmlns:cx1="http://schemas.microsoft.com/office/drawing/2015/9/8/chartex" xmlns:cx2="http://schemas.microsoft.com/office/drawing/2015/10/21/chartex" xmlns:cx3="http://schemas.microsoft.com/office/drawing/2016/5/9/chartex" xmlns:cx4="http://schemas.microsoft.com/office/drawing/2016/5/10/chartex" xmlns:cx5="http://schemas.microsoft.com/office/drawing/2016/5/11/chartex" xmlns:cx6="http://schemas.microsoft.com/office/drawing/2016/5/12/chartex" xmlns:cx7="http://schemas.microsoft.com/office/drawing/2016/5/13/chartex" xmlns:cx8="http://schemas.microsoft.com/office/drawing/2016/5/14/chartex" xmlns:mc="http://schemas.openxmlformats.org/markup-compatibility/2006" xmlns:aink="http://schemas.microsoft.com/office/drawing/2016/ink" xmlns:am3d="http://schemas.microsoft.com/office/drawing/2017/model3d" xmlns:o="urn:schemas-microsoft-com:office:office" xmlns:r="http://schemas.openxmlformats.org/officeDocument/2006/relationships" xmlns:m="http://schemas.openxmlformats.org/officeDocument/2006/math" xmlns:v="urn:schemas-microsoft-com:vml" xmlns:wp14="http://schemas.microsoft.com/office/word/2010/wordprocessingDrawing" xmlns:wp="http://schemas.openxmlformats.org/drawingml/2006/wordprocessingDrawing" xmlns:w10="urn:schemas-microsoft-com:office:word" xmlns:w="http://schemas.openxmlformats.org/wordprocessingml/2006/main" xmlns:w14="http://schemas.microsoft.com/office/word/2010/wordml" xmlns:w15="http://schemas.microsoft.com/office/word/2012/wordml" xmlns:w16cid="http://schemas.microsoft.com/office/word/2016/wordml/cid" xmlns:w16se="http://schemas.microsoft.com/office/word/2015/wordml/symex" xmlns:wpg="http://schemas.microsoft.com/office/word/2010/wordprocessingGroup" xmlns:wpi="http://schemas.microsoft.com/office/word/2010/wordprocessingInk" xmlns:wne="http://schemas.microsoft.com/office/word/2006/wordml" xmlns:wps="http://schemas.microsoft.com/office/word/2010/wordprocessingShape" mc:Ignorable="w14 w15 w16se w16cid wp14">
   <w:body>
+    <w:p>
+      <w:pPr>
+        <w:jc w:val="center"/>
+      </w:pPr>
+      <w:r>
+        <w:t>LVDT CHARACTERISTICS</w:t>
+      </w:r>
+    </w:p>
     <w:p>
       <w:pPr>
         <w:pStyle w:val="ListParagraph"/>
@@ -20,13 +28,13 @@
               <wp:anchor distT="0" distB="0" distL="114300" distR="114300" simplePos="0" relativeHeight="251655168" behindDoc="0" locked="0" layoutInCell="1" allowOverlap="1">
                 <wp:simplePos x="0" y="0"/>
                 <wp:positionH relativeFrom="column">
-                  <wp:posOffset>694690</wp:posOffset>
+                  <wp:posOffset>696595</wp:posOffset>
                 </wp:positionH>
                 <wp:positionV relativeFrom="paragraph">
-                  <wp:posOffset>212090</wp:posOffset>
+                  <wp:posOffset>213995</wp:posOffset>
                 </wp:positionV>
-                <wp:extent cx="4562475" cy="3635375"/>
-                <wp:effectExtent l="0" t="0" r="9525" b="3175"/>
+                <wp:extent cx="4562475" cy="3721100"/>
+                <wp:effectExtent l="0" t="0" r="9525" b="0"/>
                 <wp:wrapTopAndBottom/>
                 <wp:docPr id="4" name="Group 4"/>
                 <wp:cNvGraphicFramePr/>
@@ -37,9 +45,9 @@
                       <wpg:grpSpPr>
                         <a:xfrm>
                           <a:off x="0" y="0"/>
-                          <a:ext cx="4562475" cy="3635375"/>
+                          <a:ext cx="4562475" cy="3721100"/>
                           <a:chOff x="0" y="0"/>
-                          <a:chExt cx="4562475" cy="3635654"/>
+                          <a:chExt cx="4562475" cy="3661109"/>
                         </a:xfrm>
                       </wpg:grpSpPr>
                       <pic:pic xmlns:pic="http://schemas.openxmlformats.org/drawingml/2006/picture">
@@ -82,7 +90,7 @@
                         <wps:spPr>
                           <a:xfrm>
                             <a:off x="512064" y="3438408"/>
-                            <a:ext cx="3701491" cy="197246"/>
+                            <a:ext cx="3701491" cy="222701"/>
                           </a:xfrm>
                           <a:prstGeom prst="rect">
                             <a:avLst/>
@@ -104,14 +112,27 @@
                               <w:r>
                                 <w:t xml:space="preserve">Figure </w:t>
                               </w:r>
-                              <w:fldSimple w:instr=" SEQ Figure \* ARABIC ">
-                                <w:r>
-                                  <w:rPr>
-                                    <w:noProof/>
-                                  </w:rPr>
-                                  <w:t>1</w:t>
-                                </w:r>
-                              </w:fldSimple>
+                              <w:r>
+                                <w:fldChar w:fldCharType="begin"/>
+                              </w:r>
+                              <w:r>
+                                <w:instrText xml:space="preserve"> SEQ Figure \* ARABIC </w:instrText>
+                              </w:r>
+                              <w:r>
+                                <w:fldChar w:fldCharType="separate"/>
+                              </w:r>
+                              <w:r>
+                                <w:rPr>
+                                  <w:noProof/>
+                                </w:rPr>
+                                <w:t>1</w:t>
+                              </w:r>
+                              <w:r>
+                                <w:rPr>
+                                  <w:noProof/>
+                                </w:rPr>
+                                <w:fldChar w:fldCharType="end"/>
+                              </w:r>
                               <w:bookmarkEnd w:id="0"/>
                               <w:r>
                                 <w:t xml:space="preserve">: Coil 1 and coil 2 downward deflection output before </w:t>
@@ -143,7 +164,7 @@
           </mc:Choice>
           <mc:Fallback>
             <w:pict>
-              <v:group id="Group 4" o:spid="_x0000_s1026" style="position:absolute;left:0;text-align:left;margin-left:54.7pt;margin-top:16.7pt;width:359.25pt;height:286.25pt;z-index:251655168;mso-height-relative:margin" coordsize="45624,36356" o:gfxdata="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">
+              <v:group id="Group 4" o:spid="_x0000_s1026" style="position:absolute;left:0;text-align:left;margin-left:54.85pt;margin-top:16.85pt;width:359.25pt;height:293pt;z-index:251655168;mso-height-relative:margin" coordsize="45624,36611" o:gfxdata="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">
                 <v:shapetype id="_x0000_t75" coordsize="21600,21600" o:spt="75" o:preferrelative="t" path="m@4@5l@4@11@9@11@9@5xe" filled="f" stroked="f">
                   <v:stroke joinstyle="miter"/>
                   <v:formulas>
@@ -170,7 +191,7 @@
                   <v:stroke joinstyle="miter"/>
                   <v:path gradientshapeok="t" o:connecttype="rect"/>
                 </v:shapetype>
-                <v:shape id="Text Box 3" o:spid="_x0000_s1028" type="#_x0000_t202" style="position:absolute;left:5120;top:34384;width:37015;height:1972;visibility:visible;mso-wrap-style:square;v-text-anchor:top" o:gfxdata="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" stroked="f">
+                <v:shape id="Text Box 3" o:spid="_x0000_s1028" type="#_x0000_t202" style="position:absolute;left:5120;top:34384;width:37015;height:2227;visibility:visible;mso-wrap-style:square;v-text-anchor:top" o:gfxdata="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" stroked="f">
                   <v:textbox inset="0,0,0,0">
                     <w:txbxContent>
                       <w:p>
@@ -181,14 +202,27 @@
                         <w:r>
                           <w:t xml:space="preserve">Figure </w:t>
                         </w:r>
-                        <w:fldSimple w:instr=" SEQ Figure \* ARABIC ">
-                          <w:r>
-                            <w:rPr>
-                              <w:noProof/>
-                            </w:rPr>
-                            <w:t>1</w:t>
-                          </w:r>
-                        </w:fldSimple>
+                        <w:r>
+                          <w:fldChar w:fldCharType="begin"/>
+                        </w:r>
+                        <w:r>
+                          <w:instrText xml:space="preserve"> SEQ Figure \* ARABIC </w:instrText>
+                        </w:r>
+                        <w:r>
+                          <w:fldChar w:fldCharType="separate"/>
+                        </w:r>
+                        <w:r>
+                          <w:rPr>
+                            <w:noProof/>
+                          </w:rPr>
+                          <w:t>1</w:t>
+                        </w:r>
+                        <w:r>
+                          <w:rPr>
+                            <w:noProof/>
+                          </w:rPr>
+                          <w:fldChar w:fldCharType="end"/>
+                        </w:r>
                         <w:bookmarkEnd w:id="1"/>
                         <w:r>
                           <w:t xml:space="preserve">: Coil 1 and coil 2 downward deflection output before </w:t>
@@ -210,7 +244,16 @@
         </mc:AlternateContent>
       </w:r>
       <w:r>
-        <w:t xml:space="preserve">Plot coil 1 and coil 2 before amplitude </w:t>
+        <w:t>Figure 1 below shows a p</w:t>
+      </w:r>
+      <w:r>
+        <w:t xml:space="preserve">lot </w:t>
+      </w:r>
+      <w:r>
+        <w:t xml:space="preserve">of </w:t>
+      </w:r>
+      <w:r>
+        <w:t xml:space="preserve">coil 1 and coil 2 before amplitude </w:t>
       </w:r>
       <w:r>
         <w:t>de</w:t>
@@ -322,14 +365,27 @@
                               <w:r>
                                 <w:t xml:space="preserve">Figure </w:t>
                               </w:r>
-                              <w:fldSimple w:instr=" SEQ Figure \* ARABIC ">
-                                <w:r>
-                                  <w:rPr>
-                                    <w:noProof/>
-                                  </w:rPr>
-                                  <w:t>2</w:t>
-                                </w:r>
-                              </w:fldSimple>
+                              <w:r>
+                                <w:fldChar w:fldCharType="begin"/>
+                              </w:r>
+                              <w:r>
+                                <w:instrText xml:space="preserve"> SEQ Figure \* ARABIC </w:instrText>
+                              </w:r>
+                              <w:r>
+                                <w:fldChar w:fldCharType="separate"/>
+                              </w:r>
+                              <w:r>
+                                <w:rPr>
+                                  <w:noProof/>
+                                </w:rPr>
+                                <w:t>2</w:t>
+                              </w:r>
+                              <w:r>
+                                <w:rPr>
+                                  <w:noProof/>
+                                </w:rPr>
+                                <w:fldChar w:fldCharType="end"/>
+                              </w:r>
                               <w:bookmarkEnd w:id="2"/>
                               <w:r>
                                 <w:t xml:space="preserve">: Coil 1 and coil 2 null output before </w:t>
@@ -423,7 +479,6 @@
         <w:rPr>
           <w:noProof/>
         </w:rPr>
-        <w:lastRenderedPageBreak/>
         <mc:AlternateContent>
           <mc:Choice Requires="wpg">
             <w:drawing>
@@ -515,19 +570,32 @@
                                   <w:szCs w:val="24"/>
                                 </w:rPr>
                               </w:pPr>
-                              <w:bookmarkStart w:id="4" w:name="_Ref496989806"/>
+                              <w:bookmarkStart w:id="3" w:name="_Ref496989806"/>
                               <w:r>
                                 <w:t xml:space="preserve">Figure </w:t>
                               </w:r>
-                              <w:fldSimple w:instr=" SEQ Figure \* ARABIC ">
-                                <w:r>
-                                  <w:rPr>
-                                    <w:noProof/>
-                                  </w:rPr>
-                                  <w:t>3</w:t>
-                                </w:r>
-                              </w:fldSimple>
-                              <w:bookmarkEnd w:id="4"/>
+                              <w:r>
+                                <w:fldChar w:fldCharType="begin"/>
+                              </w:r>
+                              <w:r>
+                                <w:instrText xml:space="preserve"> SEQ Figure \* ARABIC </w:instrText>
+                              </w:r>
+                              <w:r>
+                                <w:fldChar w:fldCharType="separate"/>
+                              </w:r>
+                              <w:r>
+                                <w:rPr>
+                                  <w:noProof/>
+                                </w:rPr>
+                                <w:t>3</w:t>
+                              </w:r>
+                              <w:r>
+                                <w:rPr>
+                                  <w:noProof/>
+                                </w:rPr>
+                                <w:fldChar w:fldCharType="end"/>
+                              </w:r>
+                              <w:bookmarkEnd w:id="3"/>
                               <w:r>
                                 <w:t xml:space="preserve">: Coil 1 and coil 2 upward output before </w:t>
                               </w:r>
@@ -672,10 +740,19 @@
         <w:t xml:space="preserve"> shows the outputs </w:t>
       </w:r>
       <w:r>
-        <w:t xml:space="preserve">when the beam is </w:t>
-      </w:r>
-      <w:r>
-        <w:t xml:space="preserve">not deflected; and </w:t>
+        <w:t>when the beam is</w:t>
+      </w:r>
+      <w:r>
+        <w:t xml:space="preserve"> static</w:t>
+      </w:r>
+      <w:r>
+        <w:t xml:space="preserve"> </w:t>
+      </w:r>
+      <w:r>
+        <w:t>(no deflection)</w:t>
+      </w:r>
+      <w:r>
+        <w:t xml:space="preserve">; and </w:t>
       </w:r>
       <w:r>
         <w:fldChar w:fldCharType="begin"/>
@@ -735,7 +812,10 @@
         <w:t xml:space="preserve"> </w:t>
       </w:r>
       <w:r>
-        <w:t>Confirming to this, when the be</w:t>
+        <w:t>Confo</w:t>
+      </w:r>
+      <w:r>
+        <w:t>rming to this, when the be</w:t>
       </w:r>
       <w:r>
         <w:t xml:space="preserve">am is not deflected, both coils’ </w:t>
@@ -754,6 +834,9 @@
       </w:r>
       <w:r>
         <w:t>the same amplitude.</w:t>
+      </w:r>
+      <w:r>
+        <w:t xml:space="preserve"> This is characteristic behavior of an LVDT.</w:t>
       </w:r>
     </w:p>
     <w:p>
@@ -770,13 +853,13 @@
         </w:numPr>
       </w:pPr>
       <w:r>
-        <w:t>A phase-sensitive demodulator extract</w:t>
-      </w:r>
-      <w:r>
-        <w:t>ed</w:t>
-      </w:r>
-      <w:r>
-        <w:t xml:space="preserve"> the modulation from </w:t>
+        <w:t xml:space="preserve">A phase-sensitive demodulator </w:t>
+      </w:r>
+      <w:r>
+        <w:t>demodulated</w:t>
+      </w:r>
+      <w:r>
+        <w:t xml:space="preserve"> </w:t>
       </w:r>
       <w:r>
         <w:t xml:space="preserve">the </w:t>
@@ -797,10 +880,10 @@
         <w:t xml:space="preserve"> using diode Wheatstone bridges</w:t>
       </w:r>
       <w:r>
-        <w:t>.</w:t>
-      </w:r>
-      <w:r>
-        <w:t xml:space="preserve"> A modulated signal is one where the output is combined with a carrier wave</w:t>
+        <w:t xml:space="preserve"> (eliminating negative portions of periodic signals). </w:t>
+      </w:r>
+      <w:r>
+        <w:t>A modulated signal is one where the output is combined with a carrier wave</w:t>
       </w:r>
       <w:r>
         <w:t xml:space="preserve"> to </w:t>
@@ -905,7 +988,6 @@
         <w:rPr>
           <w:noProof/>
         </w:rPr>
-        <w:lastRenderedPageBreak/>
         <mc:AlternateContent>
           <mc:Choice Requires="wpg">
             <w:drawing>
@@ -999,14 +1081,27 @@
                               <w:r>
                                 <w:t xml:space="preserve">Figure </w:t>
                               </w:r>
-                              <w:fldSimple w:instr=" SEQ Figure \* ARABIC ">
-                                <w:r>
-                                  <w:rPr>
-                                    <w:noProof/>
-                                  </w:rPr>
-                                  <w:t>4</w:t>
-                                </w:r>
-                              </w:fldSimple>
+                              <w:r>
+                                <w:fldChar w:fldCharType="begin"/>
+                              </w:r>
+                              <w:r>
+                                <w:instrText xml:space="preserve"> SEQ Figure \* ARABIC </w:instrText>
+                              </w:r>
+                              <w:r>
+                                <w:fldChar w:fldCharType="separate"/>
+                              </w:r>
+                              <w:r>
+                                <w:rPr>
+                                  <w:noProof/>
+                                </w:rPr>
+                                <w:t>4</w:t>
+                              </w:r>
+                              <w:r>
+                                <w:rPr>
+                                  <w:noProof/>
+                                </w:rPr>
+                                <w:fldChar w:fldCharType="end"/>
+                              </w:r>
                               <w:r>
                                 <w:t xml:space="preserve">: </w:t>
                               </w:r>
@@ -1182,19 +1277,32 @@
                                   <w:szCs w:val="24"/>
                                 </w:rPr>
                               </w:pPr>
-                              <w:bookmarkStart w:id="6" w:name="_Ref496994673"/>
+                              <w:bookmarkStart w:id="4" w:name="_Ref496994673"/>
                               <w:r>
                                 <w:t xml:space="preserve">Figure </w:t>
                               </w:r>
-                              <w:fldSimple w:instr=" SEQ Figure \* ARABIC ">
-                                <w:r>
-                                  <w:rPr>
-                                    <w:noProof/>
-                                  </w:rPr>
-                                  <w:t>5</w:t>
-                                </w:r>
-                              </w:fldSimple>
-                              <w:bookmarkEnd w:id="6"/>
+                              <w:r>
+                                <w:fldChar w:fldCharType="begin"/>
+                              </w:r>
+                              <w:r>
+                                <w:instrText xml:space="preserve"> SEQ Figure \* ARABIC </w:instrText>
+                              </w:r>
+                              <w:r>
+                                <w:fldChar w:fldCharType="separate"/>
+                              </w:r>
+                              <w:r>
+                                <w:rPr>
+                                  <w:noProof/>
+                                </w:rPr>
+                                <w:t>5</w:t>
+                              </w:r>
+                              <w:r>
+                                <w:rPr>
+                                  <w:noProof/>
+                                </w:rPr>
+                                <w:fldChar w:fldCharType="end"/>
+                              </w:r>
+                              <w:bookmarkEnd w:id="4"/>
                               <w:r>
                                 <w:t>: Demodulated signal after low-pass filter</w:t>
                               </w:r>
@@ -1271,7 +1379,13 @@
         <w:t>in the output signal.</w:t>
       </w:r>
       <w:r>
-        <w:t xml:space="preserve"> This experiment used a RC circuit </w:t>
+        <w:t xml:space="preserve"> This experiment used a</w:t>
+      </w:r>
+      <w:r>
+        <w:t>n</w:t>
+      </w:r>
+      <w:r>
+        <w:t xml:space="preserve"> RC circuit </w:t>
       </w:r>
       <w:r>
         <w:t xml:space="preserve">with a break frequency of 213 rad/s </w:t>
@@ -1280,6 +1394,7 @@
         <w:t xml:space="preserve">to act as the filter and the outputs are shown in </w:t>
       </w:r>
       <w:r>
+        <w:lastRenderedPageBreak/>
         <w:fldChar w:fldCharType="begin"/>
       </w:r>
       <w:r>
@@ -1306,8 +1421,8 @@
       <w:r>
         <w:t xml:space="preserve"> It can be seen that when deflected upwards the output is positive, downwards is negative, and no deflection has an output of approximately zero.</w:t>
       </w:r>
-      <w:bookmarkStart w:id="8" w:name="_GoBack"/>
-      <w:bookmarkEnd w:id="8"/>
+      <w:bookmarkStart w:id="5" w:name="_GoBack"/>
+      <w:bookmarkEnd w:id="5"/>
     </w:p>
     <w:sectPr>
       <w:pgSz w:w="12240" w:h="15840"/>
@@ -2272,7 +2387,7 @@
 </file>
 
 <file path=customXml/itemProps1.xml><?xml version="1.0" encoding="utf-8"?>
-<ds:datastoreItem xmlns:ds="http://schemas.openxmlformats.org/officeDocument/2006/customXml" ds:itemID="{3AF7FF23-7A62-4A36-9A09-FDA614155855}">
+<ds:datastoreItem xmlns:ds="http://schemas.openxmlformats.org/officeDocument/2006/customXml" ds:itemID="{231366CF-BFE6-4831-80C7-443B2CD6F69D}">
   <ds:schemaRefs>
     <ds:schemaRef ds:uri="http://schemas.openxmlformats.org/officeDocument/2006/bibliography"/>
   </ds:schemaRefs>

</xml_diff>